<commit_message>
to do: smoothed RS load prediction
</commit_message>
<xml_diff>
--- a/writing/Purdue_Hybrid_RC_GGMR.docx
+++ b/writing/Purdue_Hybrid_RC_GGMR.docx
@@ -75,7 +75,6 @@
         </w:rPr>
         <w:t xml:space="preserve"> </w:t>
       </w:r>
-      <w:proofErr w:type="spellStart"/>
       <w:r>
         <w:rPr>
           <w:sz w:val="22"/>
@@ -83,7 +82,6 @@
         </w:rPr>
         <w:t>Liping</w:t>
       </w:r>
-      <w:proofErr w:type="spellEnd"/>
       <w:r>
         <w:rPr>
           <w:sz w:val="22"/>
@@ -448,31 +446,7 @@
         </w:rPr>
       </w:pPr>
       <w:r>
-        <w:t>Accurately predicting the performance of radiant slab systems can be challenging due to the large thermal capacitance of the radiant slab and room temperature stratification. Current methods for predicting heating and cooling energy consumption of hydronic radiant slabs include detail first-principle-based (</w:t>
-      </w:r>
-      <w:proofErr w:type="spellStart"/>
-      <w:r>
-        <w:t>e.g</w:t>
-      </w:r>
-      <w:proofErr w:type="spellEnd"/>
-      <w:r>
-        <w:t>, finite difference) and reduced-order (</w:t>
-      </w:r>
-      <w:proofErr w:type="spellStart"/>
-      <w:r>
-        <w:t>e.g</w:t>
-      </w:r>
-      <w:proofErr w:type="spellEnd"/>
-      <w:r>
-        <w:t>, thermal resistor-capacitor (RC) network) models. Creating and calibrating detailed first-</w:t>
-      </w:r>
-      <w:proofErr w:type="gramStart"/>
-      <w:r>
-        <w:t>principle</w:t>
-      </w:r>
-      <w:proofErr w:type="gramEnd"/>
-      <w:r>
-        <w:t xml:space="preserve"> models, as well as </w:t>
+        <w:t xml:space="preserve">Accurately predicting the performance of radiant slab systems can be challenging due to the large thermal capacitance of the radiant slab and room temperature stratification. Current methods for predicting heating and cooling energy consumption of hydronic radiant slabs include detail first-principle-based (e.g, finite difference) and reduced-order (e.g, thermal resistor-capacitor (RC) network) models. Creating and calibrating detailed first-principle models, as well as </w:t>
       </w:r>
       <w:r>
         <w:t xml:space="preserve">detailed </w:t>
@@ -1994,7 +1968,15 @@
         <w:t xml:space="preserve">2. </w:t>
       </w:r>
       <w:r>
-        <w:t>METHODLOGY</w:t>
+        <w:t>METHOD</w:t>
+      </w:r>
+      <w:ins w:id="0" w:author="Lichen Wu" w:date="2022-04-13T12:06:00Z">
+        <w:r>
+          <w:t>O</w:t>
+        </w:r>
+      </w:ins>
+      <w:r>
+        <w:t>LOGY</w:t>
       </w:r>
     </w:p>
     <w:p>
@@ -2314,7 +2296,7 @@
             <w:r>
               <w:t>(</w:t>
             </w:r>
-            <w:bookmarkStart w:id="0" w:name="state_space"/>
+            <w:bookmarkStart w:id="1" w:name="state_space"/>
             <w:r>
               <w:fldChar w:fldCharType="begin"/>
             </w:r>
@@ -2336,7 +2318,7 @@
               </w:rPr>
               <w:fldChar w:fldCharType="end"/>
             </w:r>
-            <w:bookmarkEnd w:id="0"/>
+            <w:bookmarkEnd w:id="1"/>
             <w:r>
               <w:t>)</w:t>
             </w:r>
@@ -3285,7 +3267,7 @@
             <w:r>
               <w:t>(</w:t>
             </w:r>
-            <w:bookmarkStart w:id="1" w:name="rc_opt"/>
+            <w:bookmarkStart w:id="2" w:name="rc_opt"/>
             <w:r>
               <w:fldChar w:fldCharType="begin"/>
             </w:r>
@@ -3307,7 +3289,7 @@
               </w:rPr>
               <w:fldChar w:fldCharType="end"/>
             </w:r>
-            <w:bookmarkEnd w:id="1"/>
+            <w:bookmarkEnd w:id="2"/>
             <w:r>
               <w:t>)</w:t>
             </w:r>
@@ -3647,7 +3629,7 @@
             <w:r>
               <w:t>(</w:t>
             </w:r>
-            <w:bookmarkStart w:id="2" w:name="gmm"/>
+            <w:bookmarkStart w:id="3" w:name="gmm"/>
             <w:r>
               <w:fldChar w:fldCharType="begin"/>
             </w:r>
@@ -3669,7 +3651,7 @@
               </w:rPr>
               <w:fldChar w:fldCharType="end"/>
             </w:r>
-            <w:bookmarkEnd w:id="2"/>
+            <w:bookmarkEnd w:id="3"/>
             <w:r>
               <w:t>)</w:t>
             </w:r>
@@ -4651,7 +4633,7 @@
             <w:r>
               <w:t>(</w:t>
             </w:r>
-            <w:bookmarkStart w:id="3" w:name="gmm_2"/>
+            <w:bookmarkStart w:id="4" w:name="gmm_2"/>
             <w:r>
               <w:fldChar w:fldCharType="begin"/>
             </w:r>
@@ -4673,7 +4655,7 @@
               </w:rPr>
               <w:fldChar w:fldCharType="end"/>
             </w:r>
-            <w:bookmarkEnd w:id="3"/>
+            <w:bookmarkEnd w:id="4"/>
             <w:r>
               <w:t>)</w:t>
             </w:r>
@@ -4682,11 +4664,9 @@
       </w:tr>
     </w:tbl>
     <w:p>
-      <w:proofErr w:type="gramStart"/>
       <w:r>
         <w:t>where</w:t>
       </w:r>
-      <w:proofErr w:type="gramEnd"/>
     </w:p>
     <w:tbl>
       <w:tblPr>
@@ -7197,7 +7177,7 @@
             <w:r>
               <w:t>(</w:t>
             </w:r>
-            <w:bookmarkStart w:id="4" w:name="ggmr_start"/>
+            <w:bookmarkStart w:id="5" w:name="ggmr_start"/>
             <w:r>
               <w:fldChar w:fldCharType="begin"/>
             </w:r>
@@ -7219,7 +7199,7 @@
               </w:rPr>
               <w:fldChar w:fldCharType="end"/>
             </w:r>
-            <w:bookmarkEnd w:id="4"/>
+            <w:bookmarkEnd w:id="5"/>
             <w:r>
               <w:t>)</w:t>
             </w:r>
@@ -8517,7 +8497,7 @@
             <w:r>
               <w:t>(</w:t>
             </w:r>
-            <w:bookmarkStart w:id="5" w:name="ggmr_end"/>
+            <w:bookmarkStart w:id="6" w:name="ggmr_end"/>
             <w:r>
               <w:fldChar w:fldCharType="begin"/>
             </w:r>
@@ -8539,7 +8519,7 @@
               </w:rPr>
               <w:fldChar w:fldCharType="end"/>
             </w:r>
-            <w:bookmarkEnd w:id="5"/>
+            <w:bookmarkEnd w:id="6"/>
             <w:r>
               <w:t>)</w:t>
             </w:r>
@@ -8875,15 +8855,7 @@
         <w:t xml:space="preserve"> </w:t>
       </w:r>
       <w:r>
-        <w:t>is the on-going learning rate for j-</w:t>
-      </w:r>
-      <w:proofErr w:type="spellStart"/>
-      <w:r>
-        <w:t>th</w:t>
-      </w:r>
-      <w:proofErr w:type="spellEnd"/>
-      <w:r>
-        <w:t xml:space="preserve"> Gaussian, </w:t>
+        <w:t xml:space="preserve">is the on-going learning rate for j-th Gaussian, </w:t>
       </w:r>
       <m:oMath>
         <m:r>
@@ -8912,11 +8884,11 @@
       <w:r>
         <w:t>2.</w:t>
       </w:r>
-      <w:bookmarkStart w:id="6" w:name="sec_2_hybrid"/>
+      <w:bookmarkStart w:id="7" w:name="sec_2_hybrid"/>
       <w:r>
         <w:t>3</w:t>
       </w:r>
-      <w:bookmarkEnd w:id="6"/>
+      <w:bookmarkEnd w:id="7"/>
       <w:r>
         <w:t xml:space="preserve"> Hybrid </w:t>
       </w:r>
@@ -9138,7 +9110,7 @@
         </w:rPr>
         <w:t xml:space="preserve">Figure </w:t>
       </w:r>
-      <w:bookmarkStart w:id="7" w:name="hybrid_show"/>
+      <w:bookmarkStart w:id="8" w:name="hybrid_show"/>
       <w:r>
         <w:rPr>
           <w:rFonts w:cs="Times New Roman"/>
@@ -9180,7 +9152,7 @@
         </w:rPr>
         <w:fldChar w:fldCharType="end"/>
       </w:r>
-      <w:bookmarkEnd w:id="7"/>
+      <w:bookmarkEnd w:id="8"/>
       <w:r>
         <w:rPr>
           <w:rFonts w:cs="Times New Roman"/>
@@ -9211,7 +9183,7 @@
       <w:pPr>
         <w:pStyle w:val="Heading2"/>
       </w:pPr>
-      <w:bookmarkStart w:id="8" w:name="sec_2_criteria"/>
+      <w:bookmarkStart w:id="9" w:name="sec_2_criteria"/>
       <w:r>
         <w:t>2.</w:t>
       </w:r>
@@ -9221,7 +9193,7 @@
       <w:r>
         <w:t xml:space="preserve"> </w:t>
       </w:r>
-      <w:bookmarkEnd w:id="8"/>
+      <w:bookmarkEnd w:id="9"/>
       <w:r>
         <w:t>Model Performance Evaluation Criteria</w:t>
       </w:r>
@@ -11165,15 +11137,7 @@
         <w:t>six</w:t>
       </w:r>
       <w:r>
-        <w:t xml:space="preserve">-states Model </w:t>
-      </w:r>
-      <w:proofErr w:type="gramStart"/>
-      <w:r>
-        <w:t>2</w:t>
-      </w:r>
-      <w:proofErr w:type="gramEnd"/>
-      <w:r>
-        <w:t xml:space="preserve"> and </w:t>
+        <w:t xml:space="preserve">-states Model 2 and </w:t>
       </w:r>
       <w:r>
         <w:t>five</w:t>
@@ -13316,7 +13280,7 @@
         </w:rPr>
         <w:t xml:space="preserve">Table </w:t>
       </w:r>
-      <w:bookmarkStart w:id="9" w:name="rc_tb_estima"/>
+      <w:bookmarkStart w:id="10" w:name="rc_tb_estima"/>
       <w:r>
         <w:rPr>
           <w:rFonts w:cs="Times New Roman"/>
@@ -13359,7 +13323,7 @@
         </w:rPr>
         <w:fldChar w:fldCharType="end"/>
       </w:r>
-      <w:bookmarkEnd w:id="9"/>
+      <w:bookmarkEnd w:id="10"/>
       <w:r>
         <w:rPr>
           <w:rFonts w:cs="Times New Roman"/>
@@ -13949,37 +13913,26 @@
             </w:pPr>
             <m:oMathPara>
               <m:oMath>
-                <m:sSub>
-                  <m:sSubPr>
-                    <m:ctrlPr>
-                      <w:rPr>
-                        <w:rFonts w:ascii="Cambria Math" w:hAnsi="Cambria Math"/>
-                        <w:i/>
-                      </w:rPr>
-                    </m:ctrlPr>
-                  </m:sSubPr>
-                  <m:e>
-                    <m:r>
-                      <w:rPr>
-                        <w:rFonts w:ascii="Cambria Math" w:hAnsi="Cambria Math"/>
-                      </w:rPr>
-                      <m:t>C</m:t>
-                    </m:r>
-                  </m:e>
-                  <m:sub>
-                    <m:r>
-                      <w:rPr>
-                        <w:rFonts w:ascii="Cambria Math" w:hAnsi="Cambria Math"/>
-                      </w:rPr>
-                      <m:t>iw</m:t>
-                    </m:r>
-                  </m:sub>
-                </m:sSub>
                 <m:r>
                   <w:rPr>
                     <w:rFonts w:ascii="Cambria Math" w:hAnsi="Cambria Math"/>
                   </w:rPr>
-                  <m:t>=1.2E6</m:t>
+                  <m:t>C_{iw}=1.2</m:t>
+                </m:r>
+                <m:r>
+                  <m:rPr>
+                    <m:sty m:val="p"/>
+                  </m:rPr>
+                  <w:rPr>
+                    <w:rFonts w:ascii="Cambria Math" w:hAnsi="Cambria Math"/>
+                  </w:rPr>
+                  <m:t>E</m:t>
+                </m:r>
+                <m:r>
+                  <w:rPr>
+                    <w:rFonts w:ascii="Cambria Math" w:hAnsi="Cambria Math"/>
+                  </w:rPr>
+                  <m:t>6</m:t>
                 </m:r>
               </m:oMath>
             </m:oMathPara>
@@ -14766,7 +14719,7 @@
         </w:rPr>
         <w:t xml:space="preserve">Figure </w:t>
       </w:r>
-      <w:bookmarkStart w:id="10" w:name="rc_fig_show"/>
+      <w:bookmarkStart w:id="11" w:name="rc_fig_show"/>
       <w:r>
         <w:rPr>
           <w:rFonts w:cs="Times New Roman"/>
@@ -14808,7 +14761,7 @@
         </w:rPr>
         <w:fldChar w:fldCharType="end"/>
       </w:r>
-      <w:bookmarkEnd w:id="10"/>
+      <w:bookmarkEnd w:id="11"/>
       <w:r>
         <w:rPr>
           <w:rFonts w:cs="Times New Roman"/>
@@ -14960,7 +14913,7 @@
         </w:rPr>
         <w:t xml:space="preserve">Figure </w:t>
       </w:r>
-      <w:bookmarkStart w:id="11" w:name="rc_fig_comp"/>
+      <w:bookmarkStart w:id="12" w:name="rc_fig_comp"/>
       <w:r>
         <w:rPr>
           <w:rFonts w:cs="Times New Roman"/>
@@ -15002,26 +14955,12 @@
         </w:rPr>
         <w:fldChar w:fldCharType="end"/>
       </w:r>
-      <w:bookmarkEnd w:id="11"/>
+      <w:bookmarkEnd w:id="12"/>
       <w:r>
         <w:rPr>
           <w:rFonts w:cs="Times New Roman"/>
         </w:rPr>
-        <w:t xml:space="preserve"> Testing results for Model 1, Model </w:t>
-      </w:r>
-      <w:proofErr w:type="gramStart"/>
-      <w:r>
-        <w:rPr>
-          <w:rFonts w:cs="Times New Roman"/>
-        </w:rPr>
-        <w:t>2</w:t>
-      </w:r>
-      <w:proofErr w:type="gramEnd"/>
-      <w:r>
-        <w:rPr>
-          <w:rFonts w:cs="Times New Roman"/>
-        </w:rPr>
-        <w:t xml:space="preserve"> and Model 3</w:t>
+        <w:t xml:space="preserve"> Testing results for Model 1, Model 2 and Model 3</w:t>
       </w:r>
     </w:p>
     <w:p>
@@ -15040,7 +14979,7 @@
         </w:rPr>
         <w:t xml:space="preserve">Table </w:t>
       </w:r>
-      <w:bookmarkStart w:id="12" w:name="rc_tb_comp"/>
+      <w:bookmarkStart w:id="13" w:name="rc_tb_comp"/>
       <w:r>
         <w:rPr>
           <w:rFonts w:cs="Times New Roman"/>
@@ -15082,7 +15021,7 @@
         </w:rPr>
         <w:fldChar w:fldCharType="end"/>
       </w:r>
-      <w:bookmarkEnd w:id="12"/>
+      <w:bookmarkEnd w:id="13"/>
       <w:r>
         <w:rPr>
           <w:rFonts w:cs="Times New Roman"/>
@@ -16179,7 +16118,7 @@
         </w:rPr>
         <w:t xml:space="preserve">Table </w:t>
       </w:r>
-      <w:bookmarkStart w:id="13" w:name="ggmr_tb_corr"/>
+      <w:bookmarkStart w:id="14" w:name="ggmr_tb_corr"/>
       <w:r>
         <w:rPr>
           <w:rFonts w:cs="Times New Roman"/>
@@ -16221,7 +16160,7 @@
         </w:rPr>
         <w:fldChar w:fldCharType="end"/>
       </w:r>
-      <w:bookmarkEnd w:id="13"/>
+      <w:bookmarkEnd w:id="14"/>
       <w:r>
         <w:rPr>
           <w:rFonts w:cs="Times New Roman"/>
@@ -16803,8 +16742,8 @@
         </w:rPr>
         <w:t xml:space="preserve">Table </w:t>
       </w:r>
-      <w:bookmarkStart w:id="14" w:name="ggmr_tb"/>
-      <w:bookmarkStart w:id="15" w:name="ggmr_tb_case"/>
+      <w:bookmarkStart w:id="15" w:name="ggmr_tb"/>
+      <w:bookmarkStart w:id="16" w:name="ggmr_tb_case"/>
       <w:r>
         <w:rPr>
           <w:rFonts w:cs="Times New Roman"/>
@@ -16846,8 +16785,8 @@
         </w:rPr>
         <w:fldChar w:fldCharType="end"/>
       </w:r>
-      <w:bookmarkEnd w:id="14"/>
       <w:bookmarkEnd w:id="15"/>
+      <w:bookmarkEnd w:id="16"/>
       <w:r>
         <w:rPr>
           <w:rFonts w:cs="Times New Roman"/>
@@ -18488,7 +18427,7 @@
         </w:rPr>
         <w:t xml:space="preserve">Figure </w:t>
       </w:r>
-      <w:bookmarkStart w:id="16" w:name="sec3_hybrid_hyper"/>
+      <w:bookmarkStart w:id="17" w:name="sec3_hybrid_hyper"/>
       <w:r>
         <w:rPr>
           <w:rFonts w:cs="Times New Roman"/>
@@ -18542,7 +18481,7 @@
         </w:rPr>
         <w:t xml:space="preserve"> </w:t>
       </w:r>
-      <w:bookmarkEnd w:id="16"/>
+      <w:bookmarkEnd w:id="17"/>
       <w:r>
         <w:rPr>
           <w:rFonts w:cs="Times New Roman"/>
@@ -18553,7 +18492,51 @@
         <w:rPr>
           <w:rFonts w:cs="Times New Roman"/>
         </w:rPr>
-        <w:t xml:space="preserve">hyperparameters for Hybrid Approach. </w:t>
+        <w:t xml:space="preserve">hyperparameters for </w:t>
+      </w:r>
+      <w:ins w:id="18" w:author="Lichen Wu" w:date="2022-04-14T10:39:00Z">
+        <w:r>
+          <w:rPr>
+            <w:rFonts w:cs="Times New Roman"/>
+          </w:rPr>
+          <w:t>h</w:t>
+        </w:r>
+      </w:ins>
+      <w:del w:id="19" w:author="Lichen Wu" w:date="2022-04-14T10:39:00Z">
+        <w:r>
+          <w:rPr>
+            <w:rFonts w:cs="Times New Roman"/>
+          </w:rPr>
+          <w:delText>H</w:delText>
+        </w:r>
+      </w:del>
+      <w:r>
+        <w:rPr>
+          <w:rFonts w:cs="Times New Roman"/>
+        </w:rPr>
+        <w:t xml:space="preserve">ybrid </w:t>
+      </w:r>
+      <w:ins w:id="20" w:author="Lichen Wu" w:date="2022-04-14T10:39:00Z">
+        <w:r>
+          <w:rPr>
+            <w:rFonts w:cs="Times New Roman"/>
+          </w:rPr>
+          <w:t>a</w:t>
+        </w:r>
+      </w:ins>
+      <w:del w:id="21" w:author="Lichen Wu" w:date="2022-04-14T10:39:00Z">
+        <w:r>
+          <w:rPr>
+            <w:rFonts w:cs="Times New Roman"/>
+          </w:rPr>
+          <w:delText>A</w:delText>
+        </w:r>
+      </w:del>
+      <w:r>
+        <w:rPr>
+          <w:rFonts w:cs="Times New Roman"/>
+        </w:rPr>
+        <w:t xml:space="preserve">pproach. </w:t>
       </w:r>
       <w:r>
         <w:rPr>
@@ -18596,7 +18579,7 @@
         </w:rPr>
         <w:t xml:space="preserve">Table </w:t>
       </w:r>
-      <w:bookmarkStart w:id="17" w:name="sec3_hybrid_input"/>
+      <w:bookmarkStart w:id="22" w:name="sec3_hybrid_input"/>
       <w:r>
         <w:rPr>
           <w:rFonts w:cs="Times New Roman"/>
@@ -18645,7 +18628,7 @@
         </w:rPr>
         <w:t xml:space="preserve"> </w:t>
       </w:r>
-      <w:bookmarkEnd w:id="17"/>
+      <w:bookmarkEnd w:id="22"/>
       <w:r>
         <w:rPr>
           <w:rFonts w:cs="Times New Roman"/>
@@ -19802,8 +19785,8 @@
         </w:rPr>
         <w:t xml:space="preserve">Table </w:t>
       </w:r>
-      <w:bookmarkStart w:id="18" w:name="hybrid_tb1"/>
-      <w:bookmarkStart w:id="19" w:name="all_performance_tb"/>
+      <w:bookmarkStart w:id="23" w:name="hybrid_tb1"/>
+      <w:bookmarkStart w:id="24" w:name="all_performance_tb"/>
       <w:r>
         <w:rPr>
           <w:rFonts w:cs="Times New Roman"/>
@@ -19812,8 +19795,8 @@
         </w:rPr>
         <w:t>5</w:t>
       </w:r>
-      <w:bookmarkEnd w:id="18"/>
-      <w:bookmarkEnd w:id="19"/>
+      <w:bookmarkEnd w:id="23"/>
+      <w:bookmarkEnd w:id="24"/>
       <w:r>
         <w:rPr>
           <w:rFonts w:cs="Times New Roman"/>
@@ -23615,6 +23598,14 @@
     <w:abstractNumId w:val="2"/>
   </w:num>
 </w:numbering>
+</file>
+
+<file path=word/people.xml><?xml version="1.0" encoding="utf-8"?>
+<w15:people xmlns:wpc="http://schemas.microsoft.com/office/word/2010/wordprocessingCanvas" xmlns:cx="http://schemas.microsoft.com/office/drawing/2014/chartex" xmlns:cx1="http://schemas.microsoft.com/office/drawing/2015/9/8/chartex" xmlns:cx2="http://schemas.microsoft.com/office/drawing/2015/10/21/chartex" xmlns:cx3="http://schemas.microsoft.com/office/drawing/2016/5/9/chartex" xmlns:cx4="http://schemas.microsoft.com/office/drawing/2016/5/10/chartex" xmlns:cx5="http://schemas.microsoft.com/office/drawing/2016/5/11/chartex" xmlns:cx6="http://schemas.microsoft.com/office/drawing/2016/5/12/chartex" xmlns:cx7="http://schemas.microsoft.com/office/drawing/2016/5/13/chartex" xmlns:cx8="http://schemas.microsoft.com/office/drawing/2016/5/14/chartex" xmlns:mc="http://schemas.openxmlformats.org/markup-compatibility/2006" xmlns:aink="http://schemas.microsoft.com/office/drawing/2016/ink" xmlns:am3d="http://schemas.microsoft.com/office/drawing/2017/model3d" xmlns:o="urn:schemas-microsoft-com:office:office" xmlns:r="http://schemas.openxmlformats.org/officeDocument/2006/relationships" xmlns:m="http://schemas.openxmlformats.org/officeDocument/2006/math" xmlns:v="urn:schemas-microsoft-com:vml" xmlns:wp14="http://schemas.microsoft.com/office/word/2010/wordprocessingDrawing" xmlns:wp="http://schemas.openxmlformats.org/drawingml/2006/wordprocessingDrawing" xmlns:w10="urn:schemas-microsoft-com:office:word" xmlns:w="http://schemas.openxmlformats.org/wordprocessingml/2006/main" xmlns:w14="http://schemas.microsoft.com/office/word/2010/wordml" xmlns:w15="http://schemas.microsoft.com/office/word/2012/wordml" xmlns:w16cex="http://schemas.microsoft.com/office/word/2018/wordml/cex" xmlns:w16cid="http://schemas.microsoft.com/office/word/2016/wordml/cid" xmlns:w16="http://schemas.microsoft.com/office/word/2018/wordml" xmlns:w16sdtdh="http://schemas.microsoft.com/office/word/2020/wordml/sdtdatahash" xmlns:w16se="http://schemas.microsoft.com/office/word/2015/wordml/symex" xmlns:wpg="http://schemas.microsoft.com/office/word/2010/wordprocessingGroup" xmlns:wpi="http://schemas.microsoft.com/office/word/2010/wordprocessingInk" xmlns:wne="http://schemas.microsoft.com/office/word/2006/wordml" xmlns:wps="http://schemas.microsoft.com/office/word/2010/wordprocessingShape" mc:Ignorable="w14 w15 w16se w16cid w16 w16cex w16sdtdh wp14">
+  <w15:person w15:author="Lichen Wu">
+    <w15:presenceInfo w15:providerId="None" w15:userId="Lichen Wu"/>
+  </w15:person>
+</w15:people>
 </file>
 
 <file path=word/styles.xml><?xml version="1.0" encoding="utf-8"?>

</xml_diff>